<commit_message>
Made Changes to Word Doc
Made some changes to Branches.docx to practice.
</commit_message>
<xml_diff>
--- a/Practicing with Branches.docx
+++ b/Practicing with Branches.docx
@@ -21,6 +21,12 @@
     <w:p>
       <w:r>
         <w:t>Created this file to practice with branches.</w:t>
+      </w:r>
+    </w:p>
+    <w:p/>
+    <w:p>
+      <w:r>
+        <w:t>Now, I make some changes to this file.</w:t>
       </w:r>
     </w:p>
     <w:sectPr>

</xml_diff>